<commit_message>
Dec 2022 Blogwyrm Part 1 and Tweaks to Nov 2022
</commit_message>
<xml_diff>
--- a/Posts/2022/Nov/UndertheHood/UTH_11(Nov)_2022_MB_Distro.docx
+++ b/Posts/2022/Nov/UndertheHood/UTH_11(Nov)_2022_MB_Distro.docx
@@ -23,23 +23,7 @@
         <w:pStyle w:val="NormalWeb"/>
       </w:pPr>
       <w:r>
-        <w:t>The argument goes as follows: We want to know the velocity distribution of the molecules making up a gas, say air to be concrete, and we don't have a way to measure this distribution (below we'll talk about methods that have been subsequently invented). We imagine that we can extract a slab of air, of thickness $</w:t>
-      </w:r>
-      <w:proofErr w:type="spellStart"/>
-      <w:r>
-        <w:t>dz</w:t>
-      </w:r>
-      <w:proofErr w:type="spellEnd"/>
-      <w:r>
-        <w:t xml:space="preserve">$ at a specified instant at a uniform temperature $T$. The molecules will be moving in random directions and with random speeds. Since gravity is acting along the $z$ direction, we can use it as an analyzer since we can link the height obtained by an individual molecule to its kinetic energy, which then links to the initial speed. Since we won't care, at this stage, about the horizontal components of each random motion, we'll imagine that we've set them to zero and we'll concentrate only on the vertical motion. Since we seek the stationary distribution, we can further envision that there is a floor </w:t>
-      </w:r>
-      <w:proofErr w:type="gramStart"/>
-      <w:r>
-        <w:t>off of</w:t>
-      </w:r>
-      <w:proofErr w:type="gramEnd"/>
-      <w:r>
-        <w:t xml:space="preserve"> which the molecules can bounce keeping the supply of particles constant. These extracted particles will then separate into a thicker slab with the more energetic of them being able to obtain greater values in $z$ while the slower ones will remain at smaller heights; a vertical gradient in density will result solely due to differences in speed.</w:t>
+        <w:t>The argument goes as follows: We want to know the velocity distribution of the molecules making up a gas, say air to be concrete, and we don't have a way to measure this distribution (below we'll talk about methods that have been subsequently invented). We imagine that we can extract a slab of air, of thickness $dz$ at a specified instant at a uniform temperature $T$. The molecules will be moving in random directions and with random speeds. Since gravity is acting along the $z$ direction, we can use it as an analyzer since we can link the height obtained by an individual molecule to its kinetic energy, which then links to the initial speed. Since we won't care, at this stage, about the horizontal components of each random motion, we'll imagine that we've set them to zero and we'll concentrate only on the vertical motion. Since we seek the stationary distribution, we can further envision that there is a floor off of which the molecules can bounce keeping the supply of particles constant. These extracted particles will then separate into a thicker slab with the more energetic of them being able to obtain greater values in $z$ while the slower ones will remain at smaller heights; a vertical gradient in density will result solely due to differences in speed.</w:t>
       </w:r>
     </w:p>
     <w:p>
@@ -54,21 +38,8 @@
       <w:pPr>
         <w:pStyle w:val="NormalWeb"/>
       </w:pPr>
-      <w:proofErr w:type="gramStart"/>
-      <w:r>
-        <w:t>\[</w:t>
-      </w:r>
-      <w:proofErr w:type="gramEnd"/>
-      <w:r>
-        <w:t xml:space="preserve"> \rho \frac{d}{dt} {\vec v} = \, - \</w:t>
-      </w:r>
-      <w:proofErr w:type="spellStart"/>
-      <w:r>
-        <w:t>nabla</w:t>
-      </w:r>
-      <w:proofErr w:type="spellEnd"/>
-      <w:r>
-        <w:t xml:space="preserve"> P + {\vec F}_g \; ,\]</w:t>
+      <w:r>
+        <w:t>\[ \rho \frac{d}{dt} {\vec v} = \, - \nabla P + {\vec F}_g \; ,\]</w:t>
       </w:r>
     </w:p>
     <w:p>
@@ -83,74 +54,24 @@
       <w:pPr>
         <w:pStyle w:val="NormalWeb"/>
       </w:pPr>
-      <w:proofErr w:type="gramStart"/>
-      <w:r>
-        <w:t>\[</w:t>
-      </w:r>
-      <w:proofErr w:type="gramEnd"/>
-      <w:r>
-        <w:t xml:space="preserve"> 0 = \, - \frac{d}{</w:t>
-      </w:r>
-      <w:proofErr w:type="spellStart"/>
-      <w:r>
-        <w:t>dz</w:t>
-      </w:r>
-      <w:proofErr w:type="spellEnd"/>
-      <w:r>
-        <w:t>} P - \rho g \; . \]</w:t>
-      </w:r>
-    </w:p>
-    <w:p>
-      <w:pPr>
-        <w:pStyle w:val="NormalWeb"/>
-      </w:pPr>
-      <w:r>
-        <w:t xml:space="preserve">The next step with a modification eliminating the mass density $\rho$ in favor of the number density $n$, to which it is proportional with the constant of proportionality being the molecular mass $m$: $\rho = m n$. The next step assumes the ideal gas law $P = n </w:t>
-      </w:r>
-      <w:proofErr w:type="spellStart"/>
-      <w:r>
-        <w:t>k_b</w:t>
-      </w:r>
-      <w:proofErr w:type="spellEnd"/>
-      <w:r>
-        <w:t xml:space="preserve"> T$ to eliminate the pressure giving</w:t>
-      </w:r>
-    </w:p>
-    <w:p>
-      <w:pPr>
-        <w:pStyle w:val="NormalWeb"/>
-      </w:pPr>
-      <w:proofErr w:type="gramStart"/>
-      <w:r>
-        <w:t>\[</w:t>
-      </w:r>
-      <w:proofErr w:type="gramEnd"/>
-      <w:r>
-        <w:t xml:space="preserve"> \frac{</w:t>
-      </w:r>
-      <w:proofErr w:type="spellStart"/>
-      <w:r>
-        <w:t>dn</w:t>
-      </w:r>
-      <w:proofErr w:type="spellEnd"/>
-      <w:r>
-        <w:t>}{n} = \, - \frac{m g}{</w:t>
-      </w:r>
-      <w:proofErr w:type="spellStart"/>
-      <w:r>
-        <w:t>k_B</w:t>
-      </w:r>
-      <w:proofErr w:type="spellEnd"/>
-      <w:r>
-        <w:t xml:space="preserve"> T} </w:t>
-      </w:r>
-      <w:proofErr w:type="spellStart"/>
-      <w:r>
-        <w:t>dz</w:t>
-      </w:r>
-      <w:proofErr w:type="spellEnd"/>
-      <w:r>
-        <w:t xml:space="preserve"> \; . \]</w:t>
+      <w:r>
+        <w:t>\[ 0 = \, - \frac{d}{dz} P - \rho g \; . \]</w:t>
+      </w:r>
+    </w:p>
+    <w:p>
+      <w:pPr>
+        <w:pStyle w:val="NormalWeb"/>
+      </w:pPr>
+      <w:r>
+        <w:t>The next step with a modification eliminating the mass density $\rho$ in favor of the number density $n$, to which it is proportional with the constant of proportionality being the molecular mass $m$: $\rho = m n$. The next step assumes the ideal gas law $P = n k_b T$ to eliminate the pressure giving</w:t>
+      </w:r>
+    </w:p>
+    <w:p>
+      <w:pPr>
+        <w:pStyle w:val="NormalWeb"/>
+      </w:pPr>
+      <w:r>
+        <w:t>\[ \frac{dn}{n} = \, - \frac{m g}{k_B T} dz \; . \]</w:t>
       </w:r>
     </w:p>
     <w:p>
@@ -159,36 +80,15 @@
       </w:pPr>
       <w:r>
         <w:lastRenderedPageBreak/>
-        <w:t xml:space="preserve">Since we've stipulated an isothermal profile (this assumption does not hold for the atmosphere </w:t>
-      </w:r>
-      <w:proofErr w:type="gramStart"/>
-      <w:r>
-        <w:t>as a whole it</w:t>
-      </w:r>
-      <w:proofErr w:type="gramEnd"/>
-      <w:r>
-        <w:t xml:space="preserve"> does for any local portion and that is all that is needed for Boltzmann's argument to work), this differential equation readily solves to</w:t>
-      </w:r>
-    </w:p>
-    <w:p>
-      <w:pPr>
-        <w:pStyle w:val="NormalWeb"/>
-      </w:pPr>
-      <w:proofErr w:type="gramStart"/>
-      <w:r>
-        <w:t>\[</w:t>
-      </w:r>
-      <w:proofErr w:type="gramEnd"/>
-      <w:r>
-        <w:t xml:space="preserve"> n(z) = n_0 \exp \left( - \frac{m g z}{</w:t>
-      </w:r>
-      <w:proofErr w:type="spellStart"/>
-      <w:r>
-        <w:t>k_B</w:t>
-      </w:r>
-      <w:proofErr w:type="spellEnd"/>
-      <w:r>
-        <w:t xml:space="preserve"> T} \right) \; , \]</w:t>
+        <w:t>Since we've stipulated an isothermal profile (this assumption does not hold for the atmosphere as a whole it does for any local portion and that is all that is needed for Boltzmann's argument to work), this differential equation readily solves to</w:t>
+      </w:r>
+    </w:p>
+    <w:p>
+      <w:pPr>
+        <w:pStyle w:val="NormalWeb"/>
+      </w:pPr>
+      <w:r>
+        <w:t>\[ n(z) = n_0 \exp \left( - \frac{m g z}{k_B T} \right) \; , \]</w:t>
       </w:r>
     </w:p>
     <w:p>
@@ -204,52 +104,15 @@
         <w:pStyle w:val="NormalWeb"/>
       </w:pPr>
       <w:r>
-        <w:t xml:space="preserve">The next point in his argument is to relate the gravitational potential energy to molecules kinetic energy, thereby eliminating $z$. This is the point where the notion that the particles bounce vertical to different heights based on their initial velocities comes into play. The video </w:t>
-      </w:r>
-      <w:proofErr w:type="gramStart"/>
-      <w:r>
-        <w:t>by ,</w:t>
-      </w:r>
-      <w:proofErr w:type="gramEnd"/>
-      <w:r>
-        <w:t xml:space="preserve"> link https://www.youtube.com/watch?v=SPiWzK9I-RI has a nice illustration of the physics. The final form for the number density as a function of $</w:t>
-      </w:r>
-      <w:proofErr w:type="spellStart"/>
-      <w:r>
-        <w:t>v_z</w:t>
-      </w:r>
-      <w:proofErr w:type="spellEnd"/>
-      <w:r>
-        <w:t>$ is</w:t>
-      </w:r>
-    </w:p>
-    <w:p>
-      <w:pPr>
-        <w:pStyle w:val="NormalWeb"/>
-      </w:pPr>
-      <w:proofErr w:type="gramStart"/>
-      <w:r>
-        <w:t>\[</w:t>
-      </w:r>
-      <w:proofErr w:type="gramEnd"/>
-      <w:r>
-        <w:t xml:space="preserve"> n(</w:t>
-      </w:r>
-      <w:proofErr w:type="spellStart"/>
-      <w:r>
-        <w:t>v_z</w:t>
-      </w:r>
-      <w:proofErr w:type="spellEnd"/>
-      <w:r>
-        <w:t xml:space="preserve">) = n_0 \exp \left( - \frac{m v_z^2}{2 </w:t>
-      </w:r>
-      <w:proofErr w:type="spellStart"/>
-      <w:r>
-        <w:t>k_B</w:t>
-      </w:r>
-      <w:proofErr w:type="spellEnd"/>
-      <w:r>
-        <w:t xml:space="preserve"> T} \right) \; . \]</w:t>
+        <w:t>The next point in his argument is to relate the gravitational potential energy to molecules kinetic energy, thereby eliminating $z$. This is the point where the notion that the particles bounce vertical to different heights based on their initial velocities comes into play. The video by , link https://www.youtube.com/watch?v=SPiWzK9I-RI has a nice illustration of the physics. The final form for the number density as a function of $v_z$ is</w:t>
+      </w:r>
+    </w:p>
+    <w:p>
+      <w:pPr>
+        <w:pStyle w:val="NormalWeb"/>
+      </w:pPr>
+      <w:r>
+        <w:t>\[ n(v_z) = n_0 \exp \left( - \frac{m v_z^2}{2 k_B T} \right) \; . \]</w:t>
       </w:r>
     </w:p>
     <w:p>
@@ -264,98 +127,24 @@
       <w:pPr>
         <w:pStyle w:val="NormalWeb"/>
       </w:pPr>
-      <w:proofErr w:type="gramStart"/>
-      <w:r>
-        <w:t>\[</w:t>
-      </w:r>
-      <w:proofErr w:type="gramEnd"/>
-      <w:r>
-        <w:t xml:space="preserve"> f(</w:t>
-      </w:r>
-      <w:proofErr w:type="spellStart"/>
-      <w:r>
-        <w:t>v_z</w:t>
-      </w:r>
-      <w:proofErr w:type="spellEnd"/>
-      <w:r>
-        <w:t xml:space="preserve">) = \sqrt{\frac{m}{2\pi </w:t>
-      </w:r>
-      <w:proofErr w:type="spellStart"/>
-      <w:r>
-        <w:t>k_B</w:t>
-      </w:r>
-      <w:proofErr w:type="spellEnd"/>
-      <w:r>
-        <w:t xml:space="preserve"> T}} \exp \left( - \frac{m v_z^2}{2 </w:t>
-      </w:r>
-      <w:proofErr w:type="spellStart"/>
-      <w:r>
-        <w:t>k_B</w:t>
-      </w:r>
-      <w:proofErr w:type="spellEnd"/>
-      <w:r>
-        <w:t xml:space="preserve"> T} \right) \; . \]</w:t>
-      </w:r>
-    </w:p>
-    <w:p>
-      <w:pPr>
-        <w:pStyle w:val="NormalWeb"/>
-      </w:pPr>
-      <w:r>
-        <w:t>Boltzmann's final point is that, although gravity was an essential part for getting started, now that it has been eliminated the form of $f(</w:t>
-      </w:r>
-      <w:proofErr w:type="spellStart"/>
-      <w:r>
-        <w:t>v_</w:t>
-      </w:r>
-      <w:proofErr w:type="gramStart"/>
-      <w:r>
-        <w:t>z</w:t>
-      </w:r>
-      <w:proofErr w:type="spellEnd"/>
-      <w:r>
-        <w:t>)$</w:t>
-      </w:r>
-      <w:proofErr w:type="gramEnd"/>
-      <w:r>
-        <w:t xml:space="preserve"> also applies to the $x$- and $y$-directions. The full three-dimensional form is</w:t>
-      </w:r>
-    </w:p>
-    <w:p>
-      <w:pPr>
-        <w:pStyle w:val="NormalWeb"/>
-      </w:pPr>
-      <w:proofErr w:type="gramStart"/>
-      <w:r>
-        <w:t>\[</w:t>
-      </w:r>
-      <w:proofErr w:type="gramEnd"/>
-      <w:r>
-        <w:t xml:space="preserve"> f({\vec v}) = \left( \frac{m}{2\pi </w:t>
-      </w:r>
-      <w:proofErr w:type="spellStart"/>
-      <w:r>
-        <w:t>k_B</w:t>
-      </w:r>
-      <w:proofErr w:type="spellEnd"/>
-      <w:r>
-        <w:t xml:space="preserve"> T}\right) \exp \left( - \frac{m {\vec v}\</w:t>
-      </w:r>
-      <w:proofErr w:type="spellStart"/>
-      <w:r>
-        <w:t>cdot</w:t>
-      </w:r>
-      <w:proofErr w:type="spellEnd"/>
-      <w:r>
-        <w:t xml:space="preserve"> {\vec v}}{2 </w:t>
-      </w:r>
-      <w:proofErr w:type="spellStart"/>
-      <w:r>
-        <w:t>k_B</w:t>
-      </w:r>
-      <w:proofErr w:type="spellEnd"/>
-      <w:r>
-        <w:t xml:space="preserve"> T} \right) \; .\]</w:t>
+      <w:r>
+        <w:t>\[ f(v_z) = \sqrt{\frac{m}{2\pi k_B T}} \exp \left( - \frac{m v_z^2}{2 k_B T} \right) \; . \]</w:t>
+      </w:r>
+    </w:p>
+    <w:p>
+      <w:pPr>
+        <w:pStyle w:val="NormalWeb"/>
+      </w:pPr>
+      <w:r>
+        <w:t>Boltzmann's final point is that, although gravity was an essential part for getting started, now that it has been eliminated the form of $f(v_z)$ also applies to the $x$- and $y$-directions. The full three-dimensional form is</w:t>
+      </w:r>
+    </w:p>
+    <w:p>
+      <w:pPr>
+        <w:pStyle w:val="NormalWeb"/>
+      </w:pPr>
+      <w:r>
+        <w:t>\[ f({\vec v}) = \left( \frac{m}{2\pi k_B T}\right) \exp \left( - \frac{m {\vec v}\cdot {\vec v}}{2 k_B T} \right) \; .\]</w:t>
       </w:r>
     </w:p>
     <w:p>
@@ -372,89 +161,39 @@
         <w:t>Classical and Statistical Thermodynamics</w:t>
       </w:r>
       <w:r>
-        <w:t xml:space="preserve">. To the usual kinetic theory assumptions, he adds the very plausible idea that in a dilute gas, only binary collisions are important. </w:t>
-      </w:r>
-      <w:proofErr w:type="gramStart"/>
-      <w:r>
-        <w:t>Similar to</w:t>
-      </w:r>
-      <w:proofErr w:type="gramEnd"/>
-      <w:r>
-        <w:t xml:space="preserve"> above, he limits the analysis to a single species of known mass $m$. The conservation of momentum requires</w:t>
-      </w:r>
-    </w:p>
-    <w:p>
-      <w:pPr>
-        <w:pStyle w:val="NormalWeb"/>
-      </w:pPr>
-      <w:proofErr w:type="gramStart"/>
-      <w:r>
-        <w:t>\[</w:t>
-      </w:r>
-      <w:proofErr w:type="gramEnd"/>
-      <w:r>
-        <w:t xml:space="preserve"> {\vec v}_1 + {\vec v}_2 = {\vec v'}_1 + {\vec v'}_2 \; , \]</w:t>
-      </w:r>
-    </w:p>
-    <w:p>
-      <w:pPr>
-        <w:pStyle w:val="NormalWeb"/>
-      </w:pPr>
-      <w:r>
-        <w:t xml:space="preserve">where ${\vec </w:t>
-      </w:r>
-      <w:proofErr w:type="gramStart"/>
-      <w:r>
-        <w:t>v}_</w:t>
-      </w:r>
-      <w:proofErr w:type="gramEnd"/>
-      <w:r>
-        <w:t>1$ and ${\vec v}_2$ are the initial velocities of the two molecules and the primed versions are the final velocities.</w:t>
-      </w:r>
-    </w:p>
-    <w:p>
-      <w:pPr>
-        <w:pStyle w:val="NormalWeb"/>
-      </w:pPr>
-      <w:r>
-        <w:t>Carter points out that kinetic theory predicts that an inverse collision also has to be present taking ${\vec v</w:t>
-      </w:r>
-      <w:proofErr w:type="gramStart"/>
-      <w:r>
-        <w:t>'}_</w:t>
-      </w:r>
-      <w:proofErr w:type="gramEnd"/>
-      <w:r>
-        <w:t>1$ and ${\vec v'}_2$ back to their unprimed versions in order to have equilibrium. He then assumes that $</w:t>
-      </w:r>
-      <w:proofErr w:type="gramStart"/>
-      <w:r>
-        <w:t>f(</w:t>
-      </w:r>
-      <w:proofErr w:type="gramEnd"/>
-      <w:r>
-        <w:t xml:space="preserve">{\vec v})$ is the distribution and that the number of collisions between molecules with velocity ${\vec v}_1$ and ${\vec v}_2$ is $\alpha f({\vec v}_1) f({\vec v}_2)$ for some constant $\alpha$. Likewise, the number of inverse collisions must be $\alpha' </w:t>
-      </w:r>
-      <w:proofErr w:type="gramStart"/>
-      <w:r>
-        <w:t>f(</w:t>
-      </w:r>
-      <w:proofErr w:type="gramEnd"/>
-      <w:r>
-        <w:t>{\vec v'}_1) f({\vec v'}_2)$. As already remarked, in equilibrium</w:t>
-      </w:r>
-    </w:p>
-    <w:p>
-      <w:pPr>
-        <w:pStyle w:val="NormalWeb"/>
-      </w:pPr>
-      <w:proofErr w:type="gramStart"/>
-      <w:r>
-        <w:t>\[</w:t>
-      </w:r>
-      <w:proofErr w:type="gramEnd"/>
-      <w:r>
-        <w:t xml:space="preserve"> \alpha f({\vec v}_1) f({\vec v}_2) = \alpha' f({\vec v'}_1) f({\vec v'}_2) \; . \]</w:t>
+        <w:t>. To the usual kinetic theory assumptions, he adds the very plausible idea that in a dilute gas, only binary collisions are important. Similar to above, he limits the analysis to a single species of known mass $m$. The conservation of momentum requires</w:t>
+      </w:r>
+    </w:p>
+    <w:p>
+      <w:pPr>
+        <w:pStyle w:val="NormalWeb"/>
+      </w:pPr>
+      <w:r>
+        <w:t>\[ {\vec v}_1 + {\vec v}_2 = {\vec v'}_1 + {\vec v'}_2 \; , \]</w:t>
+      </w:r>
+    </w:p>
+    <w:p>
+      <w:pPr>
+        <w:pStyle w:val="NormalWeb"/>
+      </w:pPr>
+      <w:r>
+        <w:t>where ${\vec v}_1$ and ${\vec v}_2$ are the initial velocities of the two molecules and the primed versions are the final velocities.</w:t>
+      </w:r>
+    </w:p>
+    <w:p>
+      <w:pPr>
+        <w:pStyle w:val="NormalWeb"/>
+      </w:pPr>
+      <w:r>
+        <w:t>Carter points out that kinetic theory predicts that an inverse collision also has to be present taking ${\vec v'}_1$ and ${\vec v'}_2$ back to their unprimed versions in order to have equilibrium. He then assumes that $f({\vec v})$ is the distribution and that the number of collisions between molecules with velocity ${\vec v}_1$ and ${\vec v}_2$ is $\alpha f({\vec v}_1) f({\vec v}_2)$ for some constant $\alpha$. Likewise, the number of inverse collisions must be $\alpha' f({\vec v'}_1) f({\vec v'}_2)$. As already remarked, in equilibrium</w:t>
+      </w:r>
+    </w:p>
+    <w:p>
+      <w:pPr>
+        <w:pStyle w:val="NormalWeb"/>
+      </w:pPr>
+      <w:r>
+        <w:t>\[ \alpha f({\vec v}_1) f({\vec v}_2) = \alpha' f({\vec v'}_1) f({\vec v'}_2) \; . \]</w:t>
       </w:r>
     </w:p>
     <w:p>
@@ -463,15 +202,7 @@
       </w:pPr>
       <w:r>
         <w:lastRenderedPageBreak/>
-        <w:t>The final step involves recognizing that the two collisions, unprimed-to-primed and primed-to-unprimed, are equivalent in the center-of-mass frame (</w:t>
-      </w:r>
-      <w:proofErr w:type="spellStart"/>
-      <w:r>
-        <w:t>simlpy</w:t>
-      </w:r>
-      <w:proofErr w:type="spellEnd"/>
-      <w:r>
-        <w:t xml:space="preserve"> switch the arrow heads from in to out) so that $\alpha = \alpha'$.</w:t>
+        <w:t>The final step involves recognizing that the two collisions, unprimed-to-primed and primed-to-unprimed, are equivalent in the center-of-mass frame (simlpy switch the arrow heads from in to out) so that $\alpha = \alpha'$.</w:t>
       </w:r>
     </w:p>
     <w:p>
@@ -486,13 +217,8 @@
       <w:pPr>
         <w:pStyle w:val="NormalWeb"/>
       </w:pPr>
-      <w:proofErr w:type="gramStart"/>
-      <w:r>
-        <w:t>\[</w:t>
-      </w:r>
-      <w:proofErr w:type="gramEnd"/>
-      <w:r>
-        <w:t xml:space="preserve"> v_1^2 + v_2^2 = {v'}_1^2 + {v'}_2^2 \; .\]</w:t>
+      <w:r>
+        <w:t>\[ v_1^2 + v_2^2 = {v'}_1^2 + {v'}_2^2 \; .\]</w:t>
       </w:r>
     </w:p>
     <w:p>
@@ -507,21 +233,8 @@
       <w:pPr>
         <w:pStyle w:val="NormalWeb"/>
       </w:pPr>
-      <w:proofErr w:type="gramStart"/>
-      <w:r>
-        <w:t>\[</w:t>
-      </w:r>
-      <w:proofErr w:type="gramEnd"/>
-      <w:r>
-        <w:t xml:space="preserve"> f({\vec v}) = A \exp(-q {\vec v} \</w:t>
-      </w:r>
-      <w:proofErr w:type="spellStart"/>
-      <w:r>
-        <w:t>cdot</w:t>
-      </w:r>
-      <w:proofErr w:type="spellEnd"/>
-      <w:r>
-        <w:t xml:space="preserve"> {\vec v} ) \; \]</w:t>
+      <w:r>
+        <w:t>\[ f({\vec v}) = A \exp(-q {\vec v} \cdot {\vec v} ) \; \]</w:t>
       </w:r>
     </w:p>
     <w:p>
@@ -536,71 +249,30 @@
       <w:pPr>
         <w:pStyle w:val="NormalWeb"/>
       </w:pPr>
-      <w:proofErr w:type="gramStart"/>
-      <w:r>
-        <w:t>\[</w:t>
-      </w:r>
-      <w:proofErr w:type="gramEnd"/>
-      <w:r>
-        <w:t xml:space="preserve"> f(v) = \int_0^{2 \pi} d\phi \int_{-1}^{1} d(cos(\theta)) v^2 dv A e^{-q {\vec v} \</w:t>
-      </w:r>
-      <w:proofErr w:type="spellStart"/>
-      <w:r>
-        <w:t>cdot</w:t>
-      </w:r>
-      <w:proofErr w:type="spellEnd"/>
-      <w:r>
-        <w:t xml:space="preserve"> {\vec v}} \\ = 4 \pi v^2 A e^{-q {\vec v} \</w:t>
-      </w:r>
-      <w:proofErr w:type="spellStart"/>
-      <w:r>
-        <w:t>cdot</w:t>
-      </w:r>
-      <w:proofErr w:type="spellEnd"/>
-      <w:r>
-        <w:t xml:space="preserve"> {\vec v}} \; . \]</w:t>
-      </w:r>
-    </w:p>
-    <w:p>
-      <w:pPr>
-        <w:pStyle w:val="NormalWeb"/>
-      </w:pPr>
-      <w:r>
-        <w:t>Normalizing $f(v)$, over the range $[</w:t>
-      </w:r>
-      <w:proofErr w:type="gramStart"/>
-      <w:r>
-        <w:t>0,\</w:t>
-      </w:r>
-      <w:proofErr w:type="spellStart"/>
-      <w:proofErr w:type="gramEnd"/>
-      <w:r>
-        <w:t>infty</w:t>
-      </w:r>
-      <w:proofErr w:type="spellEnd"/>
-      <w:r>
-        <w:t>)$, yields the relationship</w:t>
-      </w:r>
-    </w:p>
-    <w:p>
-      <w:pPr>
-        <w:pStyle w:val="NormalWeb"/>
-      </w:pPr>
-      <w:proofErr w:type="gramStart"/>
-      <w:r>
-        <w:t>\[</w:t>
-      </w:r>
-      <w:proofErr w:type="gramEnd"/>
-      <w:r>
-        <w:t>1 = 4 \pi A \left( -\frac{d}{</w:t>
-      </w:r>
-      <w:proofErr w:type="spellStart"/>
-      <w:r>
-        <w:t>dq</w:t>
-      </w:r>
-      <w:proofErr w:type="spellEnd"/>
-      <w:r>
-        <w:t>} \right) \sqrt{ \frac{\pi}{q} } = 2 A \left( \frac{\pi}{q} \right)^{3/2} \; .\]</w:t>
+      <w:r>
+        <w:t>\[ f(v) = \int_0^{2 \pi} d\phi \int_{-1}^{1} d(cos(\theta)) v^2 dv A e^{-q {\vec v} \cdot {\vec v}} \\ = 4 \pi v^2 A e^{-q {\vec v} \cdot {\vec v}} \; . \]</w:t>
+      </w:r>
+    </w:p>
+    <w:p>
+      <w:pPr>
+        <w:pStyle w:val="NormalWeb"/>
+      </w:pPr>
+      <w:r>
+        <w:t>Normalizing $f(v)$, over the range $[0,\infty)$, yields the relationship</w:t>
+      </w:r>
+    </w:p>
+    <w:p>
+      <w:pPr>
+        <w:pStyle w:val="NormalWeb"/>
+      </w:pPr>
+      <w:r>
+        <w:t>\[1 = 4 \pi A \left( -\frac{d}{dq} \right)</w:t>
+      </w:r>
+      <w:r>
+        <w:t xml:space="preserve"> \frac{1}{2}</w:t>
+      </w:r>
+      <w:r>
+        <w:t xml:space="preserve"> \sqrt{ \frac{\pi}{q} } = A \left( \frac{\pi}{q} \right)^{3/2} \; .\]</w:t>
       </w:r>
     </w:p>
     <w:p>
@@ -615,74 +287,51 @@
       <w:pPr>
         <w:pStyle w:val="NormalWeb"/>
       </w:pPr>
-      <w:proofErr w:type="gramStart"/>
-      <w:r>
-        <w:t>\[</w:t>
-      </w:r>
-      <w:proofErr w:type="gramEnd"/>
-      <w:r>
-        <w:t xml:space="preserve"> \left&lt; \frac{1}{2} m v^2 \right&gt; = \int_0^{\</w:t>
-      </w:r>
-      <w:proofErr w:type="spellStart"/>
-      <w:r>
-        <w:t>infty</w:t>
-      </w:r>
-      <w:proofErr w:type="spellEnd"/>
-      <w:r>
-        <w:t>} \frac{1}{2} m v^2 \times 4 \pi A v^2 e^{-q {\vec v} \</w:t>
-      </w:r>
-      <w:proofErr w:type="spellStart"/>
-      <w:r>
-        <w:t>cdot</w:t>
-      </w:r>
-      <w:proofErr w:type="spellEnd"/>
-      <w:r>
-        <w:t xml:space="preserve"> {\vec v}} \; . \]</w:t>
-      </w:r>
-    </w:p>
-    <w:p>
-      <w:pPr>
-        <w:pStyle w:val="NormalWeb"/>
-      </w:pPr>
-      <w:r>
-        <w:t xml:space="preserve">be equal to $3/2 </w:t>
-      </w:r>
-      <w:proofErr w:type="spellStart"/>
-      <w:r>
-        <w:t>k_B</w:t>
-      </w:r>
-      <w:proofErr w:type="spellEnd"/>
-      <w:r>
-        <w:t xml:space="preserve"> T$, in keeping with the ideal gas law. Performing the appropriate integral yields</w:t>
-      </w:r>
-    </w:p>
-    <w:p>
-      <w:pPr>
-        <w:pStyle w:val="NormalWeb"/>
-      </w:pPr>
-      <w:proofErr w:type="gramStart"/>
-      <w:r>
-        <w:t>\[</w:t>
-      </w:r>
-      <w:proofErr w:type="gramEnd"/>
-      <w:r>
-        <w:t xml:space="preserve"> \frac{3}{2} </w:t>
-      </w:r>
-      <w:proofErr w:type="spellStart"/>
-      <w:r>
-        <w:t>k_B</w:t>
-      </w:r>
-      <w:proofErr w:type="spellEnd"/>
-      <w:r>
-        <w:t xml:space="preserve"> T = \left( -\frac{d}{</w:t>
-      </w:r>
-      <w:proofErr w:type="spellStart"/>
-      <w:r>
-        <w:t>dq</w:t>
-      </w:r>
-      <w:proofErr w:type="spellEnd"/>
-      <w:r>
-        <w:t>} \right) m A \left( \frac{\pi}{q} \right)^{3/2} = \frac{3 \pi m}{2} A \frac{\pi^{3/2}}{q^{5/2}} \; , \]</w:t>
+      <w:r>
+        <w:t>\[ \left&lt; \frac{1}{2} m v^2 \right&gt; = \int_0^{\infty} \frac{1}{2} m v^2 \times 4 \pi A v^2 e^{-q {\vec v} \cdot {\vec v}} \; . \]</w:t>
+      </w:r>
+    </w:p>
+    <w:p>
+      <w:pPr>
+        <w:pStyle w:val="NormalWeb"/>
+      </w:pPr>
+      <w:r>
+        <w:t>be equal to $3/2 k_B T$, in keeping with the ideal gas law. Performing the appropriate integral yields</w:t>
+      </w:r>
+    </w:p>
+    <w:p>
+      <w:pPr>
+        <w:pStyle w:val="NormalWeb"/>
+      </w:pPr>
+      <w:r>
+        <w:t xml:space="preserve">\[ \frac{3}{2} k_B T = \left( -\frac{d}{dq} \right) </w:t>
+      </w:r>
+      <w:r>
+        <w:t xml:space="preserve">2 \pi </w:t>
+      </w:r>
+      <w:r>
+        <w:t>m A \left( \frac{\pi}{q} \right)^{3/2} = \frac{3 m}{</w:t>
+      </w:r>
+      <w:r>
+        <w:t>4</w:t>
+      </w:r>
+      <w:r>
+        <w:t>} A \frac{</w:t>
+      </w:r>
+      <w:r>
+        <w:t>{</w:t>
+      </w:r>
+      <w:r>
+        <w:t>\pi}</w:t>
+      </w:r>
+      <w:r>
+        <w:t>^{3/2}</w:t>
+      </w:r>
+      <w:r>
+        <w:t>}</w:t>
+      </w:r>
+      <w:r>
+        <w:t>{q^{5/2}} \; , \]</w:t>
       </w:r>
     </w:p>
     <w:p>
@@ -697,21 +346,17 @@
       <w:pPr>
         <w:pStyle w:val="NormalWeb"/>
       </w:pPr>
-      <w:proofErr w:type="gramStart"/>
-      <w:r>
-        <w:t>\[</w:t>
-      </w:r>
-      <w:proofErr w:type="gramEnd"/>
+      <w:r>
+        <w:t xml:space="preserve">\[ k_B T = </w:t>
+      </w:r>
+      <w:r>
+        <w:t>\frac{m A}{2}</w:t>
+      </w:r>
       <w:r>
         <w:t xml:space="preserve"> </w:t>
       </w:r>
-      <w:proofErr w:type="spellStart"/>
-      <w:r>
-        <w:t>k_B</w:t>
-      </w:r>
-      <w:proofErr w:type="spellEnd"/>
-      <w:r>
-        <w:t xml:space="preserve"> T = m \pi A \left( \frac{\pi}{q} \right)^{3/2} \frac{1}{q} \; . \]</w:t>
+      <w:r>
+        <w:t>A \left( \frac{\pi}{q} \right)^{3/2} \frac{1}{q} \; . \]</w:t>
       </w:r>
     </w:p>
     <w:p>
@@ -726,33 +371,163 @@
       <w:pPr>
         <w:pStyle w:val="NormalWeb"/>
       </w:pPr>
-      <w:proofErr w:type="gramStart"/>
-      <w:r>
-        <w:t>\[</w:t>
-      </w:r>
-      <w:proofErr w:type="gramEnd"/>
-      <w:r>
-        <w:t xml:space="preserve"> q = \frac{m}{2 </w:t>
-      </w:r>
-      <w:proofErr w:type="spellStart"/>
-      <w:r>
-        <w:t>k_B</w:t>
-      </w:r>
-      <w:proofErr w:type="spellEnd"/>
-      <w:r>
-        <w:t xml:space="preserve"> T} \; . \]</w:t>
-      </w:r>
-    </w:p>
-    <w:p>
-      <w:pPr>
-        <w:pStyle w:val="NormalWeb"/>
-      </w:pPr>
-      <w:r>
+      <w:r>
+        <w:t>\[ q = \frac{m}{2 k_B T} \; . \]</w:t>
+      </w:r>
+    </w:p>
+    <w:p>
+      <w:pPr>
+        <w:rPr>
+          <w:rFonts w:ascii="Times New Roman" w:eastAsia="Times New Roman" w:hAnsi="Times New Roman" w:cs="Times New Roman"/>
+          <w:sz w:val="24"/>
+          <w:szCs w:val="24"/>
+        </w:rPr>
+      </w:pPr>
+      <w:r>
+        <w:rPr>
+          <w:rFonts w:ascii="Times New Roman" w:eastAsia="Times New Roman" w:hAnsi="Times New Roman" w:cs="Times New Roman"/>
+          <w:sz w:val="24"/>
+          <w:szCs w:val="24"/>
+        </w:rPr>
         <w:lastRenderedPageBreak/>
-        <w:t xml:space="preserve">Another approach involves calculating the pressure and comparing against the ideal gas law also gives </w:t>
-      </w:r>
-    </w:p>
-    <w:p/>
+        <w:t>Another approach involves calculating the pressure and comparing against the ideal gas law also gives</w:t>
+      </w:r>
+    </w:p>
+    <w:p>
+      <w:pPr>
+        <w:rPr>
+          <w:rFonts w:ascii="Times New Roman" w:eastAsia="Times New Roman" w:hAnsi="Times New Roman" w:cs="Times New Roman"/>
+          <w:sz w:val="24"/>
+          <w:szCs w:val="24"/>
+        </w:rPr>
+      </w:pPr>
+      <w:r>
+        <w:rPr>
+          <w:rFonts w:ascii="Times New Roman" w:eastAsia="Times New Roman" w:hAnsi="Times New Roman" w:cs="Times New Roman"/>
+          <w:sz w:val="24"/>
+          <w:szCs w:val="24"/>
+        </w:rPr>
+        <w:t>\[ q = \frac{m}{2 k_B T} \; , \]</w:t>
+      </w:r>
+    </w:p>
+    <w:p>
+      <w:pPr>
+        <w:rPr>
+          <w:rFonts w:ascii="Times New Roman" w:eastAsia="Times New Roman" w:hAnsi="Times New Roman" w:cs="Times New Roman"/>
+          <w:sz w:val="24"/>
+          <w:szCs w:val="24"/>
+        </w:rPr>
+      </w:pPr>
+      <w:r>
+        <w:rPr>
+          <w:rFonts w:ascii="Times New Roman" w:eastAsia="Times New Roman" w:hAnsi="Times New Roman" w:cs="Times New Roman"/>
+          <w:sz w:val="24"/>
+          <w:szCs w:val="24"/>
+        </w:rPr>
+        <w:t xml:space="preserve">from which follows the same form as above. A nice derivation of this result comes from </w:t>
+      </w:r>
+      <w:r>
+        <w:rPr>
+          <w:rFonts w:ascii="Times New Roman" w:eastAsia="Times New Roman" w:hAnsi="Times New Roman" w:cs="Times New Roman"/>
+          <w:sz w:val="24"/>
+          <w:szCs w:val="24"/>
+        </w:rPr>
+        <w:t>H</w:t>
+      </w:r>
+      <w:r>
+        <w:rPr>
+          <w:rFonts w:ascii="Times New Roman" w:eastAsia="Times New Roman" w:hAnsi="Times New Roman" w:cs="Times New Roman"/>
+          <w:i/>
+          <w:iCs/>
+          <w:sz w:val="24"/>
+          <w:szCs w:val="24"/>
+        </w:rPr>
+        <w:t>eat and Thermodynamics</w:t>
+      </w:r>
+      <w:r>
+        <w:rPr>
+          <w:rFonts w:ascii="Times New Roman" w:eastAsia="Times New Roman" w:hAnsi="Times New Roman" w:cs="Times New Roman"/>
+          <w:sz w:val="24"/>
+          <w:szCs w:val="24"/>
+        </w:rPr>
+        <w:t xml:space="preserve"> by Anandamoy Manna.</w:t>
+      </w:r>
+    </w:p>
+    <w:p>
+      <w:pPr>
+        <w:rPr>
+          <w:rFonts w:ascii="Times New Roman" w:eastAsia="Times New Roman" w:hAnsi="Times New Roman" w:cs="Times New Roman"/>
+          <w:sz w:val="24"/>
+          <w:szCs w:val="24"/>
+        </w:rPr>
+      </w:pPr>
+      <w:r>
+        <w:rPr>
+          <w:rFonts w:ascii="Times New Roman" w:eastAsia="Times New Roman" w:hAnsi="Times New Roman" w:cs="Times New Roman"/>
+          <w:sz w:val="24"/>
+          <w:szCs w:val="24"/>
+        </w:rPr>
+        <w:t>This final form is</w:t>
+      </w:r>
+    </w:p>
+    <w:p>
+      <w:pPr>
+        <w:rPr>
+          <w:rFonts w:ascii="Times New Roman" w:eastAsia="Times New Roman" w:hAnsi="Times New Roman" w:cs="Times New Roman"/>
+          <w:sz w:val="24"/>
+          <w:szCs w:val="24"/>
+        </w:rPr>
+      </w:pPr>
+      <w:r>
+        <w:rPr>
+          <w:rFonts w:ascii="Times New Roman" w:eastAsia="Times New Roman" w:hAnsi="Times New Roman" w:cs="Times New Roman"/>
+          <w:sz w:val="24"/>
+          <w:szCs w:val="24"/>
+        </w:rPr>
+        <w:t xml:space="preserve">\[ f(v) = </w:t>
+      </w:r>
+      <w:r>
+        <w:rPr>
+          <w:rFonts w:ascii="Times New Roman" w:eastAsia="Times New Roman" w:hAnsi="Times New Roman" w:cs="Times New Roman"/>
+          <w:sz w:val="24"/>
+          <w:szCs w:val="24"/>
+        </w:rPr>
+        <w:t>4</w:t>
+      </w:r>
+      <w:r>
+        <w:rPr>
+          <w:rFonts w:ascii="Times New Roman" w:eastAsia="Times New Roman" w:hAnsi="Times New Roman" w:cs="Times New Roman"/>
+          <w:sz w:val="24"/>
+          <w:szCs w:val="24"/>
+        </w:rPr>
+        <w:t xml:space="preserve"> \pi \left( \frac{m}{2 \pi k_B T} \right)^{3/2} v^2 \exp \left( - \frac{m v^2}{2 k_B T} \right) \; .\]</w:t>
+      </w:r>
+    </w:p>
+    <w:p>
+      <w:pPr>
+        <w:rPr>
+          <w:rFonts w:ascii="Times New Roman" w:eastAsia="Times New Roman" w:hAnsi="Times New Roman" w:cs="Times New Roman"/>
+          <w:sz w:val="24"/>
+          <w:szCs w:val="24"/>
+        </w:rPr>
+      </w:pPr>
+      <w:r>
+        <w:rPr>
+          <w:rFonts w:ascii="Times New Roman" w:eastAsia="Times New Roman" w:hAnsi="Times New Roman" w:cs="Times New Roman"/>
+          <w:sz w:val="24"/>
+          <w:szCs w:val="24"/>
+        </w:rPr>
+        <w:t>This is the famous Maxwell-Boltzmann distribution. In the next post, we'll explore some of the consequences of this distribution</w:t>
+      </w:r>
+      <w:r>
+        <w:rPr>
+          <w:rFonts w:ascii="Times New Roman" w:eastAsia="Times New Roman" w:hAnsi="Times New Roman" w:cs="Times New Roman"/>
+          <w:sz w:val="24"/>
+          <w:szCs w:val="24"/>
+        </w:rPr>
+        <w:t>.</w:t>
+      </w:r>
+    </w:p>
     <w:sectPr>
       <w:pgSz w:w="12240" w:h="15840"/>
       <w:pgMar w:top="1440" w:right="1440" w:bottom="1440" w:left="1440" w:header="720" w:footer="720" w:gutter="0"/>

</xml_diff>